<commit_message>
update phase 4 doc
</commit_message>
<xml_diff>
--- a/AP/project/AP Phase 4.docx
+++ b/AP/project/AP Phase 4.docx
@@ -182,10 +182,7 @@
     <w:p/>
     <w:p>
       <w:r>
-        <w:t>Phase -</w:t>
-      </w:r>
-      <w:r>
-        <w:t>2:</w:t>
+        <w:t>Phase -2:</w:t>
       </w:r>
     </w:p>
     <w:p>
@@ -2841,27 +2838,500 @@
     <w:p>
       <w:pPr>
         <w:pStyle w:val="NoSpacing"/>
-      </w:pPr>
-      <w:r>
-        <w:lastRenderedPageBreak/>
-        <w:t>Phase – 3:</w:t>
-      </w:r>
-    </w:p>
-    <w:p>
-      <w:pPr>
-        <w:pStyle w:val="NoSpacing"/>
-      </w:pPr>
-    </w:p>
-    <w:p>
-      <w:pPr>
-        <w:pStyle w:val="NoSpacing"/>
         <w:rPr>
           <w:b/>
           <w:bCs/>
-        </w:rPr>
-      </w:pPr>
+          <w:u w:val="single"/>
+        </w:rPr>
+      </w:pPr>
+      <w:r>
+        <w:rPr>
+          <w:b/>
+          <w:bCs/>
+          <w:u w:val="single"/>
+        </w:rPr>
+        <w:lastRenderedPageBreak/>
+        <w:t xml:space="preserve">Phase – </w:t>
+      </w:r>
+      <w:r>
+        <w:rPr>
+          <w:b/>
+          <w:bCs/>
+          <w:u w:val="single"/>
+        </w:rPr>
+        <w:t>4</w:t>
+      </w:r>
+      <w:r>
+        <w:rPr>
+          <w:b/>
+          <w:bCs/>
+          <w:u w:val="single"/>
+        </w:rPr>
+        <w:t>:</w:t>
+      </w:r>
+    </w:p>
+    <w:p>
+      <w:pPr>
+        <w:pStyle w:val="NoSpacing"/>
+        <w:rPr>
+          <w:lang w:val="en-IN"/>
+        </w:rPr>
+      </w:pPr>
+    </w:p>
+    <w:p>
+      <w:pPr>
+        <w:pStyle w:val="NoSpacing"/>
+        <w:rPr>
+          <w:lang w:val="en-IN"/>
+        </w:rPr>
+      </w:pPr>
+      <w:r>
+        <w:rPr>
+          <w:lang w:val="en-IN"/>
+        </w:rPr>
+        <w:t>a) Scenario 1: User Login</w:t>
+      </w:r>
+    </w:p>
+    <w:p>
+      <w:pPr>
+        <w:pStyle w:val="NoSpacing"/>
+        <w:rPr>
+          <w:lang w:val="en-IN"/>
+        </w:rPr>
+      </w:pPr>
+      <w:r>
+        <w:rPr>
+          <w:lang w:val="en-IN"/>
+        </w:rPr>
+        <w:t>In this scenario, the application allows Users can then login using their registered username and password, and the application verifies their credentials with the database.</w:t>
+      </w:r>
+    </w:p>
+    <w:p>
+      <w:pPr>
+        <w:pStyle w:val="NoSpacing"/>
+        <w:rPr>
+          <w:lang w:val="en-IN"/>
+        </w:rPr>
+      </w:pPr>
+    </w:p>
+    <w:p>
+      <w:pPr>
+        <w:pStyle w:val="NoSpacing"/>
+        <w:rPr>
+          <w:lang w:val="en-IN"/>
+        </w:rPr>
+      </w:pPr>
+      <w:r>
+        <w:rPr>
+          <w:lang w:val="en-IN"/>
+        </w:rPr>
+        <w:t xml:space="preserve">Scenario </w:t>
+      </w:r>
+      <w:r>
+        <w:rPr>
+          <w:lang w:val="en-IN"/>
+        </w:rPr>
+        <w:t>2</w:t>
+      </w:r>
+      <w:r>
+        <w:rPr>
+          <w:lang w:val="en-IN"/>
+        </w:rPr>
+        <w:t xml:space="preserve">: </w:t>
+      </w:r>
+      <w:r>
+        <w:rPr>
+          <w:lang w:val="en-IN"/>
+        </w:rPr>
+        <w:t>Channels/chat rooms</w:t>
+      </w:r>
+    </w:p>
+    <w:p>
+      <w:pPr>
+        <w:pStyle w:val="NoSpacing"/>
+        <w:rPr>
+          <w:lang w:val="en-IN"/>
+        </w:rPr>
+      </w:pPr>
+      <w:r>
+        <w:rPr>
+          <w:lang w:val="en-IN"/>
+        </w:rPr>
+        <w:t>In this scenario, the application retrieves data from the database and displays it in a visual format, such as charts or graphs. Users can interact with the visualizations to gain insights from the data.</w:t>
+      </w:r>
+    </w:p>
+    <w:p>
+      <w:pPr>
+        <w:pStyle w:val="NoSpacing"/>
+        <w:rPr>
+          <w:lang w:val="en-IN"/>
+        </w:rPr>
+      </w:pPr>
+    </w:p>
+    <w:p>
+      <w:pPr>
+        <w:pStyle w:val="NoSpacing"/>
+        <w:rPr>
+          <w:lang w:val="en-IN"/>
+        </w:rPr>
+      </w:pPr>
+      <w:r>
+        <w:rPr>
+          <w:lang w:val="en-IN"/>
+        </w:rPr>
+        <w:t>Exclusion criteria: The output may fail in the following conditions:</w:t>
+      </w:r>
+    </w:p>
+    <w:p>
+      <w:pPr>
+        <w:pStyle w:val="NoSpacing"/>
+        <w:rPr>
+          <w:lang w:val="en-IN"/>
+        </w:rPr>
+      </w:pPr>
+    </w:p>
+    <w:p>
+      <w:pPr>
+        <w:pStyle w:val="NoSpacing"/>
+        <w:rPr>
+          <w:lang w:val="en-IN"/>
+        </w:rPr>
+      </w:pPr>
+      <w:r>
+        <w:rPr>
+          <w:lang w:val="en-IN"/>
+        </w:rPr>
+        <w:t>Database connection failure: If the application is unable to establish a connection with the database, it may not be able to perform any operations that require database access, such as registration, login, data entry, retrieval, update, deletion, search, filter, or visualization.</w:t>
+      </w:r>
+    </w:p>
+    <w:p>
+      <w:pPr>
+        <w:pStyle w:val="NoSpacing"/>
+        <w:rPr>
+          <w:lang w:val="en-IN"/>
+        </w:rPr>
+      </w:pPr>
+    </w:p>
+    <w:p>
+      <w:pPr>
+        <w:pStyle w:val="NoSpacing"/>
+        <w:rPr>
+          <w:lang w:val="en-IN"/>
+        </w:rPr>
+      </w:pPr>
+      <w:r>
+        <w:rPr>
+          <w:lang w:val="en-IN"/>
+        </w:rPr>
+        <w:t>Incorrect or missing database credentials: If the application is provided with incorrect or missing credentials for connecting to the database, it may not be able to establish a connection, and therefore may fail to perform any database-related operations.</w:t>
+      </w:r>
+    </w:p>
+    <w:p>
+      <w:pPr>
+        <w:pStyle w:val="NoSpacing"/>
+        <w:rPr>
+          <w:lang w:val="en-IN"/>
+        </w:rPr>
+      </w:pPr>
+    </w:p>
+    <w:p>
+      <w:pPr>
+        <w:pStyle w:val="NoSpacing"/>
+        <w:rPr>
+          <w:lang w:val="en-IN"/>
+        </w:rPr>
+      </w:pPr>
+      <w:r>
+        <w:rPr>
+          <w:lang w:val="en-IN"/>
+        </w:rPr>
+        <w:t>Invalid input data: If the users enter invalid or incomplete data in the application's interface, such as incorrect format for username, password, or other fields, the application may fail to store the data in the database or retrieve the correct data from the database.</w:t>
+      </w:r>
+    </w:p>
+    <w:p>
+      <w:pPr>
+        <w:pStyle w:val="NoSpacing"/>
+        <w:rPr>
+          <w:lang w:val="en-IN"/>
+        </w:rPr>
+      </w:pPr>
+    </w:p>
+    <w:p>
+      <w:pPr>
+        <w:pStyle w:val="NoSpacing"/>
+        <w:rPr>
+          <w:lang w:val="en-IN"/>
+        </w:rPr>
+      </w:pPr>
+      <w:r>
+        <w:rPr>
+          <w:lang w:val="en-IN"/>
+        </w:rPr>
+        <w:t xml:space="preserve">b) The main application window of the project would typically include buttons or widgets for different functionalities, such as login, </w:t>
+      </w:r>
+      <w:r>
+        <w:rPr>
+          <w:lang w:val="en-IN"/>
+        </w:rPr>
+        <w:t>chat</w:t>
+      </w:r>
+      <w:r>
+        <w:rPr>
+          <w:lang w:val="en-IN"/>
+        </w:rPr>
+        <w:t xml:space="preserve"> retrieval. Depending on the user's choice of buttons or widgets, the application may create additional windows or dialog boxes for specific functionalities, such as registration window, login window, </w:t>
+      </w:r>
+      <w:r>
+        <w:rPr>
+          <w:lang w:val="en-IN"/>
+        </w:rPr>
+        <w:t>chat rooms</w:t>
+      </w:r>
+      <w:r>
+        <w:rPr>
+          <w:lang w:val="en-IN"/>
+        </w:rPr>
+        <w:t xml:space="preserve">, </w:t>
+      </w:r>
+      <w:r>
+        <w:rPr>
+          <w:lang w:val="en-IN"/>
+        </w:rPr>
+        <w:t>chat</w:t>
+      </w:r>
+      <w:r>
+        <w:rPr>
+          <w:lang w:val="en-IN"/>
+        </w:rPr>
+        <w:t xml:space="preserve"> retrieval window</w:t>
+      </w:r>
+      <w:r>
+        <w:rPr>
+          <w:lang w:val="en-IN"/>
+        </w:rPr>
+        <w:t xml:space="preserve"> of each channel</w:t>
+      </w:r>
+      <w:r>
+        <w:rPr>
+          <w:lang w:val="en-IN"/>
+        </w:rPr>
+        <w:t>,</w:t>
+      </w:r>
+      <w:r>
+        <w:rPr>
+          <w:lang w:val="en-IN"/>
+        </w:rPr>
+        <w:t xml:space="preserve"> announcements from the </w:t>
+      </w:r>
+      <w:r>
+        <w:rPr>
+          <w:lang w:val="en-IN"/>
+        </w:rPr>
+        <w:t>authorised user</w:t>
+      </w:r>
+      <w:r>
+        <w:rPr>
+          <w:lang w:val="en-IN"/>
+        </w:rPr>
+        <w:t>. These windows would be logically connected to the main application window and interact with the database table</w:t>
+      </w:r>
+      <w:r>
+        <w:rPr>
+          <w:lang w:val="en-IN"/>
+        </w:rPr>
+        <w:t>s</w:t>
+      </w:r>
+      <w:r>
+        <w:rPr>
+          <w:lang w:val="en-IN"/>
+        </w:rPr>
+        <w:t xml:space="preserve"> to perform the respective operations.</w:t>
+      </w:r>
+    </w:p>
+    <w:p>
+      <w:pPr>
+        <w:pStyle w:val="NoSpacing"/>
+        <w:rPr>
+          <w:lang w:val="en-IN"/>
+        </w:rPr>
+      </w:pPr>
+    </w:p>
+    <w:p>
+      <w:pPr>
+        <w:pStyle w:val="NoSpacing"/>
+        <w:rPr>
+          <w:lang w:val="en-IN"/>
+        </w:rPr>
+      </w:pPr>
+      <w:r>
+        <w:rPr>
+          <w:lang w:val="en-IN"/>
+        </w:rPr>
+        <w:t>c) Exceptions or conditions that may destabilize the application or cause it to crash could include:</w:t>
+      </w:r>
+    </w:p>
+    <w:p>
+      <w:pPr>
+        <w:pStyle w:val="NoSpacing"/>
+        <w:rPr>
+          <w:lang w:val="en-IN"/>
+        </w:rPr>
+      </w:pPr>
+    </w:p>
+    <w:p>
+      <w:pPr>
+        <w:pStyle w:val="NoSpacing"/>
+        <w:rPr>
+          <w:lang w:val="en-IN"/>
+        </w:rPr>
+      </w:pPr>
+      <w:r>
+        <w:rPr>
+          <w:lang w:val="en-IN"/>
+        </w:rPr>
+        <w:t>Database connection failure: If the application is unable to establish a connection with the database or loses connection during the operation, it may raise an exception and fail to perform the database-related operation. This can be handled by implementing error handling mechanisms, such as try-except blocks, to catch the exceptions and display appropriate error messages to the user.</w:t>
+      </w:r>
+    </w:p>
+    <w:p>
+      <w:pPr>
+        <w:pStyle w:val="NoSpacing"/>
+        <w:rPr>
+          <w:lang w:val="en-IN"/>
+        </w:rPr>
+      </w:pPr>
+    </w:p>
+    <w:p>
+      <w:pPr>
+        <w:pStyle w:val="NoSpacing"/>
+        <w:rPr>
+          <w:lang w:val="en-IN"/>
+        </w:rPr>
+      </w:pPr>
+      <w:r>
+        <w:rPr>
+          <w:lang w:val="en-IN"/>
+        </w:rPr>
+        <w:t>Incorrect or missing database credentials: If the application is provided with incorrect or missing credentials for connecting to the database, it may raise an exception and fail to establish a connection. This can be handled by validating the credentials before establishing the connection and displaying an error message if they are incorrect or missing.</w:t>
+      </w:r>
+    </w:p>
+    <w:p>
+      <w:pPr>
+        <w:pStyle w:val="NoSpacing"/>
+        <w:rPr>
+          <w:lang w:val="en-IN"/>
+        </w:rPr>
+      </w:pPr>
+    </w:p>
+    <w:p>
+      <w:pPr>
+        <w:pStyle w:val="NoSpacing"/>
+        <w:rPr>
+          <w:lang w:val="en-IN"/>
+        </w:rPr>
+      </w:pPr>
+      <w:r>
+        <w:rPr>
+          <w:lang w:val="en-IN"/>
+        </w:rPr>
+        <w:t>Invalid input data: If the users enter invalid or incomplete data in the application's interface, such as incorrect format for username, password, or other fields, the application may raise an exception and fail to store the data in the database or retrieve the correct data from the database. This can be handled</w:t>
+      </w:r>
+      <w:r>
+        <w:rPr>
+          <w:lang w:val="en-IN"/>
+        </w:rPr>
+        <w:t xml:space="preserve"> </w:t>
+      </w:r>
+      <w:r>
+        <w:rPr>
+          <w:lang w:val="en-IN"/>
+        </w:rPr>
+        <w:t>by implementing data validation mechanisms, such as input checks and sanitization, to ensure that only valid data is stored in the database and retrieved from the database. Additionally, appropriate error messages can be displayed to the user in case of invalid input data.</w:t>
+      </w:r>
+    </w:p>
+    <w:p>
+      <w:pPr>
+        <w:pStyle w:val="NoSpacing"/>
+        <w:rPr>
+          <w:lang w:val="en-IN"/>
+        </w:rPr>
+      </w:pPr>
+    </w:p>
+    <w:p>
+      <w:pPr>
+        <w:pStyle w:val="NoSpacing"/>
+        <w:rPr>
+          <w:lang w:val="en-IN"/>
+        </w:rPr>
+      </w:pPr>
+    </w:p>
+    <w:p>
+      <w:pPr>
+        <w:pStyle w:val="NoSpacing"/>
+        <w:rPr>
+          <w:lang w:val="en-IN"/>
+        </w:rPr>
+      </w:pPr>
+      <w:r>
+        <w:rPr>
+          <w:lang w:val="en-IN"/>
+        </w:rPr>
+        <w:t xml:space="preserve">d) </w:t>
+      </w:r>
+      <w:r>
+        <w:rPr>
+          <w:lang w:val="en-IN"/>
+        </w:rPr>
+        <w:t>Challenges in integrating Phase-III with Phase-IV of the project may include:</w:t>
+      </w:r>
+    </w:p>
+    <w:p>
+      <w:pPr>
+        <w:pStyle w:val="NoSpacing"/>
+        <w:rPr>
+          <w:lang w:val="en-IN"/>
+        </w:rPr>
+      </w:pPr>
+    </w:p>
+    <w:p>
+      <w:pPr>
+        <w:pStyle w:val="NoSpacing"/>
+        <w:rPr>
+          <w:lang w:val="en-IN"/>
+        </w:rPr>
+      </w:pPr>
+      <w:r>
+        <w:rPr>
+          <w:lang w:val="en-IN"/>
+        </w:rPr>
+        <w:t>User interface integration: Integrating the user interface of Phase-III with Phase-IV may require coordination and synchronization of different components, such as buttons, widgets, and visualizations, to ensure smooth user experience. This can be achieved by carefully designing the user interface and implementing appropriate event handling mechanisms to handle user interactions</w:t>
+      </w:r>
+    </w:p>
+    <w:p>
+      <w:pPr>
+        <w:pStyle w:val="NoSpacing"/>
+      </w:pPr>
+    </w:p>
+    <w:p>
+      <w:pPr>
+        <w:pStyle w:val="NoSpacing"/>
+      </w:pPr>
+    </w:p>
+    <w:p>
+      <w:pPr>
+        <w:pStyle w:val="NoSpacing"/>
+      </w:pPr>
+      <w:r>
+        <w:t>Data consistency: If the data in Phase-III is not consistent or has missing values, it may affect the accuracy and reliability of data visualization in Phase-IV. This can be addressed by implementing data cleaning or data imputation techniques to ensure that the data used for visualization is complete and accurate.</w:t>
+      </w:r>
     </w:p>
     <w:p/>
+    <w:p/>
+    <w:p>
+      <w:r>
+        <w:lastRenderedPageBreak/>
+        <w:t>To manage and handle these challenges, thorough testing, debugging, and validation of the integrated phases can be performed. Any issues or discrepancies can be addressed through proper error handling mechanisms, data processing techniques, and user interface design to ensure seamless integration and smooth operation of the project.</w:t>
+      </w:r>
+    </w:p>
     <w:sectPr>
       <w:pgSz w:w="11906" w:h="16838"/>
       <w:pgMar w:top="720" w:right="720" w:bottom="720" w:left="720" w:header="708" w:footer="708" w:gutter="0"/>

</xml_diff>